<commit_message>
Atualização para Padrão de UC (Use Case)
</commit_message>
<xml_diff>
--- a/Software para Deficientes Visuais/Atas/Modelo de Ata de Reuniao.docx
+++ b/Software para Deficientes Visuais/Atas/Modelo de Ata de Reuniao.docx
@@ -63,51 +63,14 @@
           <w:rFonts w:ascii="Verdana" w:eastAsia="Verdana" w:hAnsi="Verdana" w:cs="Verdana"/>
           <w:sz w:val="24"/>
         </w:rPr>
-        <w:t xml:space="preserve"> Proje</w:t>
+        <w:t xml:space="preserve"> </w:t>
       </w:r>
       <w:r>
         <w:rPr>
           <w:rFonts w:ascii="Verdana" w:eastAsia="Verdana" w:hAnsi="Verdana" w:cs="Verdana"/>
           <w:sz w:val="24"/>
         </w:rPr>
-        <w:t xml:space="preserve">to </w:t>
-      </w:r>
-      <w:r>
-        <w:rPr>
-          <w:rFonts w:ascii="Verdana" w:eastAsia="Verdana" w:hAnsi="Verdana" w:cs="Verdana"/>
-          <w:sz w:val="24"/>
-        </w:rPr>
-        <w:t>de Iniciação Científica do</w:t>
-      </w:r>
-      <w:r>
-        <w:rPr>
-          <w:rFonts w:ascii="Verdana" w:eastAsia="Verdana" w:hAnsi="Verdana" w:cs="Verdana"/>
-          <w:sz w:val="24"/>
-        </w:rPr>
-        <w:t>s</w:t>
-      </w:r>
-      <w:r>
-        <w:rPr>
-          <w:rFonts w:ascii="Verdana" w:eastAsia="Verdana" w:hAnsi="Verdana" w:cs="Verdana"/>
-          <w:sz w:val="24"/>
-        </w:rPr>
-        <w:t xml:space="preserve"> Estudo</w:t>
-      </w:r>
-      <w:r>
-        <w:rPr>
-          <w:rFonts w:ascii="Verdana" w:eastAsia="Verdana" w:hAnsi="Verdana" w:cs="Verdana"/>
-          <w:sz w:val="24"/>
-        </w:rPr>
-        <w:t>s sobre</w:t>
-      </w:r>
-      <w:bookmarkStart w:id="0" w:name="_GoBack"/>
-      <w:bookmarkEnd w:id="0"/>
-      <w:r>
-        <w:rPr>
-          <w:rFonts w:ascii="Verdana" w:eastAsia="Verdana" w:hAnsi="Verdana" w:cs="Verdana"/>
-          <w:sz w:val="24"/>
-        </w:rPr>
-        <w:t xml:space="preserve"> Softwares para Deficientes Visuais </w:t>
+        <w:t>Nome</w:t>
       </w:r>
     </w:p>
     <w:p>
@@ -182,10 +145,10 @@
         <w:tblLook w:val="0000" w:firstRow="0" w:lastRow="0" w:firstColumn="0" w:lastColumn="0" w:noHBand="0" w:noVBand="0"/>
       </w:tblPr>
       <w:tblGrid>
-        <w:gridCol w:w="1859"/>
-        <w:gridCol w:w="1402"/>
-        <w:gridCol w:w="970"/>
-        <w:gridCol w:w="4165"/>
+        <w:gridCol w:w="1888"/>
+        <w:gridCol w:w="1326"/>
+        <w:gridCol w:w="977"/>
+        <w:gridCol w:w="4205"/>
       </w:tblGrid>
       <w:tr>
         <w:trPr>
@@ -243,9 +206,6 @@
             <w:pPr>
               <w:spacing w:after="0" w:line="240" w:lineRule="auto"/>
             </w:pPr>
-            <w:r>
-              <w:t>Curso de Serviço Social</w:t>
-            </w:r>
           </w:p>
         </w:tc>
       </w:tr>
@@ -305,9 +265,6 @@
             <w:pPr>
               <w:spacing w:after="0" w:line="240" w:lineRule="auto"/>
             </w:pPr>
-            <w:r>
-              <w:t>Levantamento de Requisitos para o entendimento de necessidades acadêmicas</w:t>
-            </w:r>
           </w:p>
         </w:tc>
       </w:tr>
@@ -367,9 +324,6 @@
               <w:spacing w:after="0" w:line="240" w:lineRule="auto"/>
               <w:jc w:val="center"/>
             </w:pPr>
-            <w:r>
-              <w:t>03/04/2017</w:t>
-            </w:r>
           </w:p>
         </w:tc>
         <w:tc>
@@ -423,9 +377,6 @@
             <w:pPr>
               <w:spacing w:after="0" w:line="240" w:lineRule="auto"/>
             </w:pPr>
-            <w:r>
-              <w:t>Laboratório de Informática III</w:t>
-            </w:r>
           </w:p>
         </w:tc>
       </w:tr>
@@ -648,27 +599,6 @@
               <w:spacing w:after="0" w:line="240" w:lineRule="auto"/>
               <w:jc w:val="center"/>
             </w:pPr>
-            <w:r>
-              <w:rPr>
-                <w:rFonts w:ascii="Verdana" w:eastAsia="Verdana" w:hAnsi="Verdana" w:cs="Verdana"/>
-                <w:sz w:val="20"/>
-              </w:rPr>
-              <w:t>03</w:t>
-            </w:r>
-            <w:r>
-              <w:rPr>
-                <w:rFonts w:ascii="Verdana" w:eastAsia="Verdana" w:hAnsi="Verdana" w:cs="Verdana"/>
-                <w:sz w:val="20"/>
-              </w:rPr>
-              <w:t>/0</w:t>
-            </w:r>
-            <w:r>
-              <w:rPr>
-                <w:rFonts w:ascii="Verdana" w:eastAsia="Verdana" w:hAnsi="Verdana" w:cs="Verdana"/>
-                <w:sz w:val="20"/>
-              </w:rPr>
-              <w:t>4/2017</w:t>
-            </w:r>
           </w:p>
         </w:tc>
         <w:tc>
@@ -692,13 +622,6 @@
               <w:spacing w:after="0" w:line="240" w:lineRule="auto"/>
               <w:jc w:val="center"/>
             </w:pPr>
-            <w:r>
-              <w:rPr>
-                <w:rFonts w:ascii="Verdana" w:eastAsia="Verdana" w:hAnsi="Verdana" w:cs="Verdana"/>
-                <w:sz w:val="20"/>
-              </w:rPr>
-              <w:t>Evaldo de Oliveira</w:t>
-            </w:r>
           </w:p>
         </w:tc>
         <w:tc>
@@ -721,20 +644,6 @@
             <w:pPr>
               <w:spacing w:after="0" w:line="240" w:lineRule="auto"/>
             </w:pPr>
-            <w:r>
-              <w:rPr>
-                <w:rFonts w:ascii="Verdana" w:eastAsia="Verdana" w:hAnsi="Verdana" w:cs="Verdana"/>
-                <w:sz w:val="20"/>
-              </w:rPr>
-              <w:t xml:space="preserve">Notas da reunião de </w:t>
-            </w:r>
-            <w:r>
-              <w:rPr>
-                <w:rFonts w:ascii="Verdana" w:eastAsia="Verdana" w:hAnsi="Verdana" w:cs="Verdana"/>
-                <w:sz w:val="20"/>
-              </w:rPr>
-              <w:t>03/04/2017</w:t>
-            </w:r>
           </w:p>
         </w:tc>
       </w:tr>
@@ -901,18 +810,27 @@
                 <w:sz w:val="20"/>
               </w:rPr>
             </w:pPr>
-            <w:r>
+            <w:bookmarkStart w:id="0" w:name="_GoBack"/>
+            <w:bookmarkEnd w:id="0"/>
+          </w:p>
+        </w:tc>
+        <w:tc>
+          <w:tcPr>
+            <w:tcW w:w="1437" w:type="dxa"/>
+          </w:tcPr>
+          <w:p>
+            <w:pPr>
+              <w:spacing w:after="292" w:line="100" w:lineRule="atLeast"/>
               <w:rPr>
                 <w:rFonts w:ascii="Verdana" w:hAnsi="Verdana"/>
                 <w:sz w:val="20"/>
               </w:rPr>
-              <w:t>Matheus Carvalho</w:t>
-            </w:r>
-          </w:p>
-        </w:tc>
-        <w:tc>
-          <w:tcPr>
-            <w:tcW w:w="1437" w:type="dxa"/>
+            </w:pPr>
+          </w:p>
+        </w:tc>
+        <w:tc>
+          <w:tcPr>
+            <w:tcW w:w="3839" w:type="dxa"/>
           </w:tcPr>
           <w:p>
             <w:pPr>
@@ -922,55 +840,20 @@
                 <w:sz w:val="20"/>
               </w:rPr>
             </w:pPr>
-            <w:r>
+          </w:p>
+        </w:tc>
+        <w:tc>
+          <w:tcPr>
+            <w:tcW w:w="1530" w:type="dxa"/>
+          </w:tcPr>
+          <w:p>
+            <w:pPr>
+              <w:spacing w:after="292" w:line="100" w:lineRule="atLeast"/>
               <w:rPr>
                 <w:rFonts w:ascii="Verdana" w:hAnsi="Verdana"/>
                 <w:sz w:val="20"/>
               </w:rPr>
-              <w:t>UNIVERSO</w:t>
-            </w:r>
-          </w:p>
-        </w:tc>
-        <w:tc>
-          <w:tcPr>
-            <w:tcW w:w="3839" w:type="dxa"/>
-          </w:tcPr>
-          <w:p>
-            <w:pPr>
-              <w:spacing w:after="292" w:line="100" w:lineRule="atLeast"/>
-              <w:rPr>
-                <w:rFonts w:ascii="Verdana" w:hAnsi="Verdana"/>
-                <w:sz w:val="20"/>
-              </w:rPr>
-            </w:pPr>
-            <w:r>
-              <w:rPr>
-                <w:rFonts w:ascii="Arial" w:hAnsi="Arial" w:cs="Arial"/>
-                <w:noProof/>
-              </w:rPr>
-              <w:t>orammath@live.com</w:t>
-            </w:r>
-          </w:p>
-        </w:tc>
-        <w:tc>
-          <w:tcPr>
-            <w:tcW w:w="1530" w:type="dxa"/>
-          </w:tcPr>
-          <w:p>
-            <w:pPr>
-              <w:spacing w:after="292" w:line="100" w:lineRule="atLeast"/>
-              <w:rPr>
-                <w:rFonts w:ascii="Verdana" w:hAnsi="Verdana"/>
-                <w:sz w:val="20"/>
-              </w:rPr>
-            </w:pPr>
-            <w:r>
-              <w:rPr>
-                <w:rFonts w:ascii="Verdana" w:hAnsi="Verdana"/>
-                <w:sz w:val="20"/>
-              </w:rPr>
-              <w:t>98802-6618</w:t>
-            </w:r>
+            </w:pPr>
           </w:p>
         </w:tc>
       </w:tr>
@@ -987,27 +870,39 @@
                 <w:sz w:val="20"/>
               </w:rPr>
             </w:pPr>
-            <w:r>
+          </w:p>
+        </w:tc>
+        <w:tc>
+          <w:tcPr>
+            <w:tcW w:w="1437" w:type="dxa"/>
+          </w:tcPr>
+          <w:p>
+            <w:pPr>
+              <w:spacing w:after="292" w:line="100" w:lineRule="atLeast"/>
               <w:rPr>
                 <w:rFonts w:ascii="Verdana" w:hAnsi="Verdana"/>
                 <w:sz w:val="20"/>
               </w:rPr>
-              <w:t xml:space="preserve">Renan Silva de </w:t>
-            </w:r>
-            <w:proofErr w:type="spellStart"/>
-            <w:r>
+            </w:pPr>
+          </w:p>
+        </w:tc>
+        <w:tc>
+          <w:tcPr>
+            <w:tcW w:w="3839" w:type="dxa"/>
+          </w:tcPr>
+          <w:p>
+            <w:pPr>
+              <w:spacing w:after="292" w:line="100" w:lineRule="atLeast"/>
               <w:rPr>
                 <w:rFonts w:ascii="Verdana" w:hAnsi="Verdana"/>
                 <w:sz w:val="20"/>
               </w:rPr>
-              <w:t>Araujo</w:t>
-            </w:r>
-            <w:proofErr w:type="spellEnd"/>
-          </w:p>
-        </w:tc>
-        <w:tc>
-          <w:tcPr>
-            <w:tcW w:w="1437" w:type="dxa"/>
+            </w:pPr>
+          </w:p>
+        </w:tc>
+        <w:tc>
+          <w:tcPr>
+            <w:tcW w:w="1530" w:type="dxa"/>
           </w:tcPr>
           <w:p>
             <w:pPr>
@@ -1017,55 +912,6 @@
                 <w:sz w:val="20"/>
               </w:rPr>
             </w:pPr>
-            <w:r>
-              <w:rPr>
-                <w:rFonts w:ascii="Verdana" w:hAnsi="Verdana"/>
-                <w:sz w:val="20"/>
-              </w:rPr>
-              <w:t>UNIVERSO</w:t>
-            </w:r>
-          </w:p>
-        </w:tc>
-        <w:tc>
-          <w:tcPr>
-            <w:tcW w:w="3839" w:type="dxa"/>
-          </w:tcPr>
-          <w:p>
-            <w:pPr>
-              <w:spacing w:after="292" w:line="100" w:lineRule="atLeast"/>
-              <w:rPr>
-                <w:rFonts w:ascii="Verdana" w:hAnsi="Verdana"/>
-                <w:sz w:val="20"/>
-              </w:rPr>
-            </w:pPr>
-            <w:r>
-              <w:rPr>
-                <w:rFonts w:ascii="Arial" w:hAnsi="Arial" w:cs="Arial"/>
-                <w:noProof/>
-              </w:rPr>
-              <w:t>renanziin157@hotmail.com</w:t>
-            </w:r>
-          </w:p>
-        </w:tc>
-        <w:tc>
-          <w:tcPr>
-            <w:tcW w:w="1530" w:type="dxa"/>
-          </w:tcPr>
-          <w:p>
-            <w:pPr>
-              <w:spacing w:after="292" w:line="100" w:lineRule="atLeast"/>
-              <w:rPr>
-                <w:rFonts w:ascii="Verdana" w:hAnsi="Verdana"/>
-                <w:sz w:val="20"/>
-              </w:rPr>
-            </w:pPr>
-            <w:r>
-              <w:rPr>
-                <w:rFonts w:ascii="Verdana" w:hAnsi="Verdana"/>
-                <w:sz w:val="20"/>
-              </w:rPr>
-              <w:t>98871-6831</w:t>
-            </w:r>
           </w:p>
         </w:tc>
       </w:tr>
@@ -1082,27 +928,39 @@
                 <w:sz w:val="20"/>
               </w:rPr>
             </w:pPr>
-            <w:r>
+          </w:p>
+        </w:tc>
+        <w:tc>
+          <w:tcPr>
+            <w:tcW w:w="1437" w:type="dxa"/>
+          </w:tcPr>
+          <w:p>
+            <w:pPr>
+              <w:spacing w:after="292" w:line="100" w:lineRule="atLeast"/>
               <w:rPr>
                 <w:rFonts w:ascii="Verdana" w:hAnsi="Verdana"/>
                 <w:sz w:val="20"/>
               </w:rPr>
-              <w:t xml:space="preserve">Rodrigo </w:t>
-            </w:r>
-            <w:proofErr w:type="spellStart"/>
-            <w:r>
+            </w:pPr>
+          </w:p>
+        </w:tc>
+        <w:tc>
+          <w:tcPr>
+            <w:tcW w:w="3839" w:type="dxa"/>
+          </w:tcPr>
+          <w:p>
+            <w:pPr>
+              <w:spacing w:after="292" w:line="100" w:lineRule="atLeast"/>
               <w:rPr>
                 <w:rFonts w:ascii="Verdana" w:hAnsi="Verdana"/>
                 <w:sz w:val="20"/>
               </w:rPr>
-              <w:t>Moliterno</w:t>
-            </w:r>
-            <w:proofErr w:type="spellEnd"/>
-          </w:p>
-        </w:tc>
-        <w:tc>
-          <w:tcPr>
-            <w:tcW w:w="1437" w:type="dxa"/>
+            </w:pPr>
+          </w:p>
+        </w:tc>
+        <w:tc>
+          <w:tcPr>
+            <w:tcW w:w="1530" w:type="dxa"/>
           </w:tcPr>
           <w:p>
             <w:pPr>
@@ -1112,55 +970,6 @@
                 <w:sz w:val="20"/>
               </w:rPr>
             </w:pPr>
-            <w:r>
-              <w:rPr>
-                <w:rFonts w:ascii="Verdana" w:hAnsi="Verdana"/>
-                <w:sz w:val="20"/>
-              </w:rPr>
-              <w:t>UNIVERSO</w:t>
-            </w:r>
-          </w:p>
-        </w:tc>
-        <w:tc>
-          <w:tcPr>
-            <w:tcW w:w="3839" w:type="dxa"/>
-          </w:tcPr>
-          <w:p>
-            <w:pPr>
-              <w:spacing w:after="292" w:line="100" w:lineRule="atLeast"/>
-              <w:rPr>
-                <w:rFonts w:ascii="Verdana" w:hAnsi="Verdana"/>
-                <w:sz w:val="20"/>
-              </w:rPr>
-            </w:pPr>
-            <w:r>
-              <w:rPr>
-                <w:rFonts w:ascii="Arial" w:hAnsi="Arial" w:cs="Arial"/>
-                <w:noProof/>
-              </w:rPr>
-              <w:t>rodrigomoliterno2015@gmail.com</w:t>
-            </w:r>
-          </w:p>
-        </w:tc>
-        <w:tc>
-          <w:tcPr>
-            <w:tcW w:w="1530" w:type="dxa"/>
-          </w:tcPr>
-          <w:p>
-            <w:pPr>
-              <w:spacing w:after="292" w:line="100" w:lineRule="atLeast"/>
-              <w:rPr>
-                <w:rFonts w:ascii="Verdana" w:hAnsi="Verdana"/>
-                <w:sz w:val="20"/>
-              </w:rPr>
-            </w:pPr>
-            <w:r>
-              <w:rPr>
-                <w:rFonts w:ascii="Verdana" w:hAnsi="Verdana"/>
-                <w:sz w:val="20"/>
-              </w:rPr>
-              <w:t>98809-5868</w:t>
-            </w:r>
           </w:p>
         </w:tc>
       </w:tr>
@@ -1177,18 +986,25 @@
                 <w:sz w:val="20"/>
               </w:rPr>
             </w:pPr>
-            <w:r>
+          </w:p>
+        </w:tc>
+        <w:tc>
+          <w:tcPr>
+            <w:tcW w:w="1437" w:type="dxa"/>
+          </w:tcPr>
+          <w:p>
+            <w:pPr>
+              <w:spacing w:after="292" w:line="100" w:lineRule="atLeast"/>
               <w:rPr>
                 <w:rFonts w:ascii="Verdana" w:hAnsi="Verdana"/>
                 <w:sz w:val="20"/>
               </w:rPr>
-              <w:t>Matheus Louzada de Carvalho</w:t>
-            </w:r>
-          </w:p>
-        </w:tc>
-        <w:tc>
-          <w:tcPr>
-            <w:tcW w:w="1437" w:type="dxa"/>
+            </w:pPr>
+          </w:p>
+        </w:tc>
+        <w:tc>
+          <w:tcPr>
+            <w:tcW w:w="3839" w:type="dxa"/>
           </w:tcPr>
           <w:p>
             <w:pPr>
@@ -1198,55 +1014,20 @@
                 <w:sz w:val="20"/>
               </w:rPr>
             </w:pPr>
-            <w:r>
+          </w:p>
+        </w:tc>
+        <w:tc>
+          <w:tcPr>
+            <w:tcW w:w="1530" w:type="dxa"/>
+          </w:tcPr>
+          <w:p>
+            <w:pPr>
+              <w:spacing w:after="292" w:line="100" w:lineRule="atLeast"/>
               <w:rPr>
                 <w:rFonts w:ascii="Verdana" w:hAnsi="Verdana"/>
                 <w:sz w:val="20"/>
               </w:rPr>
-              <w:t>UNIVERSO</w:t>
-            </w:r>
-          </w:p>
-        </w:tc>
-        <w:tc>
-          <w:tcPr>
-            <w:tcW w:w="3839" w:type="dxa"/>
-          </w:tcPr>
-          <w:p>
-            <w:pPr>
-              <w:spacing w:after="292" w:line="100" w:lineRule="atLeast"/>
-              <w:rPr>
-                <w:rFonts w:ascii="Verdana" w:hAnsi="Verdana"/>
-                <w:sz w:val="20"/>
-              </w:rPr>
-            </w:pPr>
-            <w:r>
-              <w:rPr>
-                <w:rFonts w:ascii="Arial" w:hAnsi="Arial" w:cs="Arial"/>
-                <w:noProof/>
-              </w:rPr>
-              <w:t>mateuslouzada01@gmail.com</w:t>
-            </w:r>
-          </w:p>
-        </w:tc>
-        <w:tc>
-          <w:tcPr>
-            <w:tcW w:w="1530" w:type="dxa"/>
-          </w:tcPr>
-          <w:p>
-            <w:pPr>
-              <w:spacing w:after="292" w:line="100" w:lineRule="atLeast"/>
-              <w:rPr>
-                <w:rFonts w:ascii="Verdana" w:hAnsi="Verdana"/>
-                <w:sz w:val="20"/>
-              </w:rPr>
-            </w:pPr>
-            <w:r>
-              <w:rPr>
-                <w:rFonts w:ascii="Verdana" w:hAnsi="Verdana"/>
-                <w:sz w:val="20"/>
-              </w:rPr>
-              <w:t>99105-6904</w:t>
-            </w:r>
+            </w:pPr>
           </w:p>
         </w:tc>
       </w:tr>
@@ -1263,27 +1044,39 @@
                 <w:sz w:val="20"/>
               </w:rPr>
             </w:pPr>
-            <w:r>
+          </w:p>
+        </w:tc>
+        <w:tc>
+          <w:tcPr>
+            <w:tcW w:w="1437" w:type="dxa"/>
+          </w:tcPr>
+          <w:p>
+            <w:pPr>
+              <w:spacing w:after="292" w:line="100" w:lineRule="atLeast"/>
               <w:rPr>
                 <w:rFonts w:ascii="Verdana" w:hAnsi="Verdana"/>
                 <w:sz w:val="20"/>
               </w:rPr>
-              <w:t xml:space="preserve">Diogo </w:t>
-            </w:r>
-            <w:proofErr w:type="spellStart"/>
-            <w:r>
+            </w:pPr>
+          </w:p>
+        </w:tc>
+        <w:tc>
+          <w:tcPr>
+            <w:tcW w:w="3839" w:type="dxa"/>
+          </w:tcPr>
+          <w:p>
+            <w:pPr>
+              <w:spacing w:after="292" w:line="100" w:lineRule="atLeast"/>
               <w:rPr>
                 <w:rFonts w:ascii="Verdana" w:hAnsi="Verdana"/>
                 <w:sz w:val="20"/>
               </w:rPr>
-              <w:t>Ataide</w:t>
-            </w:r>
-            <w:proofErr w:type="spellEnd"/>
-          </w:p>
-        </w:tc>
-        <w:tc>
-          <w:tcPr>
-            <w:tcW w:w="1437" w:type="dxa"/>
+            </w:pPr>
+          </w:p>
+        </w:tc>
+        <w:tc>
+          <w:tcPr>
+            <w:tcW w:w="1530" w:type="dxa"/>
           </w:tcPr>
           <w:p>
             <w:pPr>
@@ -1293,54 +1086,6 @@
                 <w:sz w:val="20"/>
               </w:rPr>
             </w:pPr>
-            <w:r>
-              <w:rPr>
-                <w:rFonts w:ascii="Verdana" w:hAnsi="Verdana"/>
-                <w:sz w:val="20"/>
-              </w:rPr>
-              <w:t>UNIVERSO</w:t>
-            </w:r>
-          </w:p>
-        </w:tc>
-        <w:tc>
-          <w:tcPr>
-            <w:tcW w:w="3839" w:type="dxa"/>
-          </w:tcPr>
-          <w:p>
-            <w:pPr>
-              <w:spacing w:after="292" w:line="100" w:lineRule="atLeast"/>
-              <w:rPr>
-                <w:rFonts w:ascii="Verdana" w:hAnsi="Verdana"/>
-                <w:sz w:val="20"/>
-              </w:rPr>
-            </w:pPr>
-            <w:r>
-              <w:rPr>
-                <w:rFonts w:ascii="Arial" w:hAnsi="Arial" w:cs="Arial"/>
-              </w:rPr>
-              <w:t>diogo.ataidee@gmail.com</w:t>
-            </w:r>
-          </w:p>
-        </w:tc>
-        <w:tc>
-          <w:tcPr>
-            <w:tcW w:w="1530" w:type="dxa"/>
-          </w:tcPr>
-          <w:p>
-            <w:pPr>
-              <w:spacing w:after="292" w:line="100" w:lineRule="atLeast"/>
-              <w:rPr>
-                <w:rFonts w:ascii="Verdana" w:hAnsi="Verdana"/>
-                <w:sz w:val="20"/>
-              </w:rPr>
-            </w:pPr>
-            <w:r>
-              <w:rPr>
-                <w:rFonts w:ascii="Verdana" w:hAnsi="Verdana"/>
-                <w:sz w:val="20"/>
-              </w:rPr>
-              <w:t>99121-6836</w:t>
-            </w:r>
           </w:p>
         </w:tc>
       </w:tr>
@@ -1357,27 +1102,39 @@
                 <w:sz w:val="20"/>
               </w:rPr>
             </w:pPr>
-            <w:r>
+          </w:p>
+        </w:tc>
+        <w:tc>
+          <w:tcPr>
+            <w:tcW w:w="1437" w:type="dxa"/>
+          </w:tcPr>
+          <w:p>
+            <w:pPr>
+              <w:spacing w:after="292" w:line="100" w:lineRule="atLeast"/>
               <w:rPr>
                 <w:rFonts w:ascii="Verdana" w:hAnsi="Verdana"/>
                 <w:sz w:val="20"/>
               </w:rPr>
-              <w:t xml:space="preserve">Gustavo </w:t>
-            </w:r>
-            <w:proofErr w:type="spellStart"/>
-            <w:r>
+            </w:pPr>
+          </w:p>
+        </w:tc>
+        <w:tc>
+          <w:tcPr>
+            <w:tcW w:w="3839" w:type="dxa"/>
+          </w:tcPr>
+          <w:p>
+            <w:pPr>
+              <w:spacing w:after="292" w:line="100" w:lineRule="atLeast"/>
               <w:rPr>
                 <w:rFonts w:ascii="Verdana" w:hAnsi="Verdana"/>
                 <w:sz w:val="20"/>
               </w:rPr>
-              <w:t>Ruhena</w:t>
-            </w:r>
-            <w:proofErr w:type="spellEnd"/>
-          </w:p>
-        </w:tc>
-        <w:tc>
-          <w:tcPr>
-            <w:tcW w:w="1437" w:type="dxa"/>
+            </w:pPr>
+          </w:p>
+        </w:tc>
+        <w:tc>
+          <w:tcPr>
+            <w:tcW w:w="1530" w:type="dxa"/>
           </w:tcPr>
           <w:p>
             <w:pPr>
@@ -1387,54 +1144,6 @@
                 <w:sz w:val="20"/>
               </w:rPr>
             </w:pPr>
-            <w:r>
-              <w:rPr>
-                <w:rFonts w:ascii="Verdana" w:hAnsi="Verdana"/>
-                <w:sz w:val="20"/>
-              </w:rPr>
-              <w:t>UNIVERSO</w:t>
-            </w:r>
-          </w:p>
-        </w:tc>
-        <w:tc>
-          <w:tcPr>
-            <w:tcW w:w="3839" w:type="dxa"/>
-          </w:tcPr>
-          <w:p>
-            <w:pPr>
-              <w:spacing w:after="292" w:line="100" w:lineRule="atLeast"/>
-              <w:rPr>
-                <w:rFonts w:ascii="Verdana" w:hAnsi="Verdana"/>
-                <w:sz w:val="20"/>
-              </w:rPr>
-            </w:pPr>
-            <w:r>
-              <w:rPr>
-                <w:rFonts w:ascii="Arial" w:hAnsi="Arial" w:cs="Arial"/>
-              </w:rPr>
-              <w:t>gustavoruhena@gmail.com</w:t>
-            </w:r>
-          </w:p>
-        </w:tc>
-        <w:tc>
-          <w:tcPr>
-            <w:tcW w:w="1530" w:type="dxa"/>
-          </w:tcPr>
-          <w:p>
-            <w:pPr>
-              <w:spacing w:after="292" w:line="100" w:lineRule="atLeast"/>
-              <w:rPr>
-                <w:rFonts w:ascii="Verdana" w:hAnsi="Verdana"/>
-                <w:sz w:val="20"/>
-              </w:rPr>
-            </w:pPr>
-            <w:r>
-              <w:rPr>
-                <w:rFonts w:ascii="Verdana" w:hAnsi="Verdana"/>
-                <w:sz w:val="20"/>
-              </w:rPr>
-              <w:t>99977-2242</w:t>
-            </w:r>
           </w:p>
         </w:tc>
       </w:tr>
@@ -1451,27 +1160,39 @@
                 <w:sz w:val="20"/>
               </w:rPr>
             </w:pPr>
-            <w:r>
+          </w:p>
+        </w:tc>
+        <w:tc>
+          <w:tcPr>
+            <w:tcW w:w="1437" w:type="dxa"/>
+          </w:tcPr>
+          <w:p>
+            <w:pPr>
+              <w:spacing w:after="292" w:line="100" w:lineRule="atLeast"/>
               <w:rPr>
                 <w:rFonts w:ascii="Verdana" w:hAnsi="Verdana"/>
                 <w:sz w:val="20"/>
               </w:rPr>
-              <w:t xml:space="preserve">Gabriel </w:t>
-            </w:r>
-            <w:proofErr w:type="spellStart"/>
-            <w:r>
+            </w:pPr>
+          </w:p>
+        </w:tc>
+        <w:tc>
+          <w:tcPr>
+            <w:tcW w:w="3839" w:type="dxa"/>
+          </w:tcPr>
+          <w:p>
+            <w:pPr>
+              <w:spacing w:after="292" w:line="100" w:lineRule="atLeast"/>
               <w:rPr>
                 <w:rFonts w:ascii="Verdana" w:hAnsi="Verdana"/>
                 <w:sz w:val="20"/>
               </w:rPr>
-              <w:t>Bertges</w:t>
-            </w:r>
-            <w:proofErr w:type="spellEnd"/>
-          </w:p>
-        </w:tc>
-        <w:tc>
-          <w:tcPr>
-            <w:tcW w:w="1437" w:type="dxa"/>
+            </w:pPr>
+          </w:p>
+        </w:tc>
+        <w:tc>
+          <w:tcPr>
+            <w:tcW w:w="1530" w:type="dxa"/>
           </w:tcPr>
           <w:p>
             <w:pPr>
@@ -1481,54 +1202,6 @@
                 <w:sz w:val="20"/>
               </w:rPr>
             </w:pPr>
-            <w:r>
-              <w:rPr>
-                <w:rFonts w:ascii="Verdana" w:hAnsi="Verdana"/>
-                <w:sz w:val="20"/>
-              </w:rPr>
-              <w:t>UNIVERSO</w:t>
-            </w:r>
-          </w:p>
-        </w:tc>
-        <w:tc>
-          <w:tcPr>
-            <w:tcW w:w="3839" w:type="dxa"/>
-          </w:tcPr>
-          <w:p>
-            <w:pPr>
-              <w:spacing w:after="292" w:line="100" w:lineRule="atLeast"/>
-              <w:rPr>
-                <w:rFonts w:ascii="Verdana" w:hAnsi="Verdana"/>
-                <w:sz w:val="20"/>
-              </w:rPr>
-            </w:pPr>
-            <w:r>
-              <w:rPr>
-                <w:rFonts w:ascii="Arial" w:hAnsi="Arial" w:cs="Arial"/>
-              </w:rPr>
-              <w:t>bertgesgabriel@gmail.com</w:t>
-            </w:r>
-          </w:p>
-        </w:tc>
-        <w:tc>
-          <w:tcPr>
-            <w:tcW w:w="1530" w:type="dxa"/>
-          </w:tcPr>
-          <w:p>
-            <w:pPr>
-              <w:spacing w:after="292" w:line="100" w:lineRule="atLeast"/>
-              <w:rPr>
-                <w:rFonts w:ascii="Verdana" w:hAnsi="Verdana"/>
-                <w:sz w:val="20"/>
-              </w:rPr>
-            </w:pPr>
-            <w:r>
-              <w:rPr>
-                <w:rFonts w:ascii="Verdana" w:hAnsi="Verdana"/>
-                <w:sz w:val="20"/>
-              </w:rPr>
-              <w:t>99136-6644</w:t>
-            </w:r>
           </w:p>
         </w:tc>
       </w:tr>
@@ -1545,74 +1218,47 @@
                 <w:sz w:val="20"/>
               </w:rPr>
             </w:pPr>
-            <w:r>
+          </w:p>
+        </w:tc>
+        <w:tc>
+          <w:tcPr>
+            <w:tcW w:w="1437" w:type="dxa"/>
+          </w:tcPr>
+          <w:p>
+            <w:pPr>
+              <w:spacing w:after="292" w:line="100" w:lineRule="atLeast"/>
               <w:rPr>
                 <w:rFonts w:ascii="Verdana" w:hAnsi="Verdana"/>
                 <w:sz w:val="20"/>
               </w:rPr>
-              <w:t>Evaldo de Oliveira da Silva</w:t>
-            </w:r>
-          </w:p>
-        </w:tc>
-        <w:tc>
-          <w:tcPr>
-            <w:tcW w:w="1437" w:type="dxa"/>
+            </w:pPr>
+          </w:p>
+        </w:tc>
+        <w:tc>
+          <w:tcPr>
+            <w:tcW w:w="3839" w:type="dxa"/>
           </w:tcPr>
           <w:p>
             <w:pPr>
               <w:spacing w:after="292" w:line="100" w:lineRule="atLeast"/>
               <w:rPr>
+                <w:rFonts w:ascii="Arial" w:hAnsi="Arial" w:cs="Arial"/>
+              </w:rPr>
+            </w:pPr>
+          </w:p>
+        </w:tc>
+        <w:tc>
+          <w:tcPr>
+            <w:tcW w:w="1530" w:type="dxa"/>
+          </w:tcPr>
+          <w:p>
+            <w:pPr>
+              <w:spacing w:after="292" w:line="100" w:lineRule="atLeast"/>
+              <w:rPr>
                 <w:rFonts w:ascii="Verdana" w:hAnsi="Verdana"/>
                 <w:sz w:val="20"/>
               </w:rPr>
             </w:pPr>
-            <w:r>
-              <w:rPr>
-                <w:rFonts w:ascii="Verdana" w:hAnsi="Verdana"/>
-                <w:sz w:val="20"/>
-              </w:rPr>
-              <w:t>UNIVERSO</w:t>
-            </w:r>
-          </w:p>
-        </w:tc>
-        <w:tc>
-          <w:tcPr>
-            <w:tcW w:w="3839" w:type="dxa"/>
-          </w:tcPr>
-          <w:p>
-            <w:pPr>
-              <w:spacing w:after="292" w:line="100" w:lineRule="atLeast"/>
-              <w:rPr>
-                <w:rFonts w:ascii="Arial" w:hAnsi="Arial" w:cs="Arial"/>
-              </w:rPr>
-            </w:pPr>
-            <w:r>
-              <w:rPr>
-                <w:rFonts w:ascii="Arial" w:hAnsi="Arial" w:cs="Arial"/>
-              </w:rPr>
-              <w:t>evaldo.oliveira@gmail.com</w:t>
-            </w:r>
-          </w:p>
-        </w:tc>
-        <w:tc>
-          <w:tcPr>
-            <w:tcW w:w="1530" w:type="dxa"/>
-          </w:tcPr>
-          <w:p>
-            <w:pPr>
-              <w:spacing w:after="292" w:line="100" w:lineRule="atLeast"/>
-              <w:rPr>
-                <w:rFonts w:ascii="Verdana" w:hAnsi="Verdana"/>
-                <w:sz w:val="20"/>
-              </w:rPr>
-            </w:pPr>
-            <w:r>
-              <w:rPr>
-                <w:rFonts w:ascii="Verdana" w:hAnsi="Verdana"/>
-                <w:sz w:val="20"/>
-              </w:rPr>
-              <w:t>99119-7001</w:t>
-            </w:r>
           </w:p>
         </w:tc>
       </w:tr>
@@ -1682,7 +1328,6 @@
           <w:b/>
           <w:sz w:val="20"/>
         </w:rPr>
-        <w:lastRenderedPageBreak/>
         <w:t>Ausentes:</w:t>
       </w:r>
     </w:p>
@@ -3550,7 +3195,7 @@
 </file>
 
 <file path=customXml/itemProps1.xml><?xml version="1.0" encoding="utf-8"?>
-<ds:datastoreItem xmlns:ds="http://schemas.openxmlformats.org/officeDocument/2006/customXml" ds:itemID="{7CB6AA7C-89FC-4234-8F26-E565C0A0A324}">
+<ds:datastoreItem xmlns:ds="http://schemas.openxmlformats.org/officeDocument/2006/customXml" ds:itemID="{B2A4FDBC-04C8-4524-9390-C38C9798417F}">
   <ds:schemaRefs>
     <ds:schemaRef ds:uri="http://schemas.openxmlformats.org/officeDocument/2006/bibliography"/>
   </ds:schemaRefs>

</xml_diff>